<commit_message>
Final report for project meeting 2
</commit_message>
<xml_diff>
--- a/Project Meeting 2 Report.docx
+++ b/Project Meeting 2 Report.docx
@@ -72,7 +72,7 @@
         <w:spacing w:after="240" w:line="240" w:lineRule="auto"/>
         <w:jc w:val="both"/>
         <w:rPr>
-          <w:rFonts w:ascii="Times New Roman" w:eastAsia="Times New Roman" w:hAnsi="Times New Roman" w:cs="Times New Roman"/>
+          <w:rFonts w:ascii="Arial" w:eastAsia="Times New Roman" w:hAnsi="Arial" w:cs="Arial"/>
           <w:sz w:val="24"/>
           <w:szCs w:val="24"/>
           <w:lang w:eastAsia="en-SG"/>
@@ -96,7 +96,7 @@
         <w:spacing w:after="240" w:line="240" w:lineRule="auto"/>
         <w:jc w:val="both"/>
         <w:rPr>
-          <w:rFonts w:ascii="Times New Roman" w:eastAsia="Times New Roman" w:hAnsi="Times New Roman" w:cs="Times New Roman"/>
+          <w:rFonts w:ascii="Arial" w:eastAsia="Times New Roman" w:hAnsi="Arial" w:cs="Arial"/>
           <w:sz w:val="24"/>
           <w:szCs w:val="24"/>
           <w:lang w:eastAsia="en-SG"/>
@@ -121,7 +121,7 @@
         <w:spacing w:after="0" w:line="276" w:lineRule="auto"/>
         <w:jc w:val="both"/>
         <w:rPr>
-          <w:rFonts w:ascii="Times New Roman" w:eastAsia="Times New Roman" w:hAnsi="Times New Roman" w:cs="Times New Roman"/>
+          <w:rFonts w:ascii="Arial" w:eastAsia="Times New Roman" w:hAnsi="Arial" w:cs="Arial"/>
           <w:sz w:val="24"/>
           <w:szCs w:val="24"/>
           <w:lang w:eastAsia="en-SG"/>
@@ -144,7 +144,7 @@
         <w:spacing w:after="0" w:line="276" w:lineRule="auto"/>
         <w:jc w:val="both"/>
         <w:rPr>
-          <w:rFonts w:ascii="Times New Roman" w:eastAsia="Times New Roman" w:hAnsi="Times New Roman" w:cs="Times New Roman"/>
+          <w:rFonts w:ascii="Arial" w:eastAsia="Times New Roman" w:hAnsi="Arial" w:cs="Arial"/>
           <w:sz w:val="24"/>
           <w:szCs w:val="24"/>
           <w:lang w:eastAsia="en-SG"/>
@@ -161,7 +161,20 @@
           <w:u w:val="single"/>
           <w:lang w:eastAsia="en-SG"/>
         </w:rPr>
-        <w:t>Project overview</w:t>
+        <w:t>Project O</w:t>
+      </w:r>
+      <w:r>
+        <w:rPr>
+          <w:rFonts w:ascii="Arial" w:eastAsia="Times New Roman" w:hAnsi="Arial" w:cs="Arial"/>
+          <w:b/>
+          <w:bCs/>
+          <w:color w:val="000000"/>
+          <w:sz w:val="28"/>
+          <w:szCs w:val="28"/>
+          <w:u w:val="single"/>
+          <w:lang w:eastAsia="en-SG"/>
+        </w:rPr>
+        <w:t>verview</w:t>
       </w:r>
     </w:p>
     <w:p>
@@ -169,7 +182,7 @@
         <w:spacing w:after="0" w:line="276" w:lineRule="auto"/>
         <w:jc w:val="both"/>
         <w:rPr>
-          <w:rFonts w:ascii="Times New Roman" w:eastAsia="Times New Roman" w:hAnsi="Times New Roman" w:cs="Times New Roman"/>
+          <w:rFonts w:ascii="Arial" w:eastAsia="Times New Roman" w:hAnsi="Arial" w:cs="Arial"/>
           <w:sz w:val="24"/>
           <w:szCs w:val="24"/>
           <w:lang w:eastAsia="en-SG"/>
@@ -194,7 +207,7 @@
         <w:spacing w:after="0" w:line="276" w:lineRule="auto"/>
         <w:jc w:val="both"/>
         <w:rPr>
-          <w:rFonts w:ascii="Times New Roman" w:eastAsia="Times New Roman" w:hAnsi="Times New Roman" w:cs="Times New Roman"/>
+          <w:rFonts w:ascii="Arial" w:eastAsia="Times New Roman" w:hAnsi="Arial" w:cs="Arial"/>
           <w:szCs w:val="24"/>
           <w:lang w:eastAsia="en-SG"/>
         </w:rPr>
@@ -214,7 +227,7 @@
         <w:spacing w:after="0" w:line="276" w:lineRule="auto"/>
         <w:jc w:val="both"/>
         <w:rPr>
-          <w:rFonts w:ascii="Times New Roman" w:eastAsia="Times New Roman" w:hAnsi="Times New Roman" w:cs="Times New Roman"/>
+          <w:rFonts w:ascii="Arial" w:eastAsia="Times New Roman" w:hAnsi="Arial" w:cs="Arial"/>
           <w:szCs w:val="24"/>
           <w:lang w:eastAsia="en-SG"/>
         </w:rPr>
@@ -235,7 +248,7 @@
         <w:spacing w:after="0" w:line="276" w:lineRule="auto"/>
         <w:jc w:val="both"/>
         <w:rPr>
-          <w:rFonts w:ascii="Times New Roman" w:eastAsia="Times New Roman" w:hAnsi="Times New Roman" w:cs="Times New Roman"/>
+          <w:rFonts w:ascii="Arial" w:eastAsia="Times New Roman" w:hAnsi="Arial" w:cs="Arial"/>
           <w:szCs w:val="24"/>
           <w:lang w:eastAsia="en-SG"/>
         </w:rPr>
@@ -295,7 +308,7 @@
         <w:spacing w:after="0" w:line="276" w:lineRule="auto"/>
         <w:jc w:val="both"/>
         <w:rPr>
-          <w:rFonts w:ascii="Times New Roman" w:eastAsia="Times New Roman" w:hAnsi="Times New Roman" w:cs="Times New Roman"/>
+          <w:rFonts w:ascii="Arial" w:eastAsia="Times New Roman" w:hAnsi="Arial" w:cs="Arial"/>
           <w:szCs w:val="24"/>
           <w:lang w:eastAsia="en-SG"/>
         </w:rPr>
@@ -315,7 +328,7 @@
       <w:pPr>
         <w:spacing w:after="0" w:line="276" w:lineRule="auto"/>
         <w:rPr>
-          <w:rFonts w:ascii="Times New Roman" w:eastAsia="Times New Roman" w:hAnsi="Times New Roman" w:cs="Times New Roman"/>
+          <w:rFonts w:ascii="Arial" w:eastAsia="Times New Roman" w:hAnsi="Arial" w:cs="Arial"/>
           <w:szCs w:val="24"/>
           <w:lang w:eastAsia="en-SG"/>
         </w:rPr>
@@ -354,7 +367,7 @@
       <w:pPr>
         <w:spacing w:after="240" w:line="276" w:lineRule="auto"/>
         <w:rPr>
-          <w:rFonts w:ascii="Times New Roman" w:eastAsia="Times New Roman" w:hAnsi="Times New Roman" w:cs="Times New Roman"/>
+          <w:rFonts w:ascii="Arial" w:eastAsia="Times New Roman" w:hAnsi="Arial" w:cs="Arial"/>
           <w:sz w:val="24"/>
           <w:szCs w:val="24"/>
           <w:lang w:eastAsia="en-SG"/>
@@ -389,7 +402,7 @@
       <w:pPr>
         <w:spacing w:after="0" w:line="276" w:lineRule="auto"/>
         <w:rPr>
-          <w:rFonts w:ascii="Times New Roman" w:eastAsia="Times New Roman" w:hAnsi="Times New Roman" w:cs="Times New Roman"/>
+          <w:rFonts w:ascii="Arial" w:eastAsia="Times New Roman" w:hAnsi="Arial" w:cs="Arial"/>
           <w:sz w:val="24"/>
           <w:szCs w:val="24"/>
           <w:lang w:eastAsia="en-SG"/>
@@ -423,7 +436,7 @@
       <w:pPr>
         <w:spacing w:after="0" w:line="276" w:lineRule="auto"/>
         <w:rPr>
-          <w:rFonts w:ascii="Times New Roman" w:eastAsia="Times New Roman" w:hAnsi="Times New Roman" w:cs="Times New Roman"/>
+          <w:rFonts w:ascii="Arial" w:eastAsia="Times New Roman" w:hAnsi="Arial" w:cs="Arial"/>
           <w:sz w:val="24"/>
           <w:szCs w:val="24"/>
           <w:lang w:eastAsia="en-SG"/>
@@ -457,7 +470,7 @@
       <w:pPr>
         <w:spacing w:after="0" w:line="276" w:lineRule="auto"/>
         <w:rPr>
-          <w:rFonts w:ascii="Times New Roman" w:eastAsia="Times New Roman" w:hAnsi="Times New Roman" w:cs="Times New Roman"/>
+          <w:rFonts w:ascii="Arial" w:eastAsia="Times New Roman" w:hAnsi="Arial" w:cs="Arial"/>
           <w:sz w:val="24"/>
           <w:szCs w:val="24"/>
           <w:lang w:eastAsia="en-SG"/>
@@ -491,7 +504,7 @@
       <w:pPr>
         <w:spacing w:after="0" w:line="276" w:lineRule="auto"/>
         <w:rPr>
-          <w:rFonts w:ascii="Times New Roman" w:eastAsia="Times New Roman" w:hAnsi="Times New Roman" w:cs="Times New Roman"/>
+          <w:rFonts w:ascii="Arial" w:eastAsia="Times New Roman" w:hAnsi="Arial" w:cs="Arial"/>
           <w:sz w:val="24"/>
           <w:szCs w:val="24"/>
           <w:lang w:eastAsia="en-SG"/>
@@ -626,7 +639,7 @@
       <w:pPr>
         <w:spacing w:after="0" w:line="276" w:lineRule="auto"/>
         <w:rPr>
-          <w:rFonts w:ascii="Times New Roman" w:eastAsia="Times New Roman" w:hAnsi="Times New Roman" w:cs="Times New Roman"/>
+          <w:rFonts w:ascii="Arial" w:eastAsia="Times New Roman" w:hAnsi="Arial" w:cs="Arial"/>
           <w:sz w:val="24"/>
           <w:szCs w:val="24"/>
           <w:lang w:eastAsia="en-SG"/>
@@ -670,7 +683,7 @@
       <w:pPr>
         <w:spacing w:after="0" w:line="276" w:lineRule="auto"/>
         <w:rPr>
-          <w:rFonts w:ascii="Times New Roman" w:eastAsia="Times New Roman" w:hAnsi="Times New Roman" w:cs="Times New Roman"/>
+          <w:rFonts w:ascii="Arial" w:eastAsia="Times New Roman" w:hAnsi="Arial" w:cs="Arial"/>
           <w:sz w:val="24"/>
           <w:szCs w:val="24"/>
           <w:lang w:eastAsia="en-SG"/>
@@ -759,7 +772,7 @@
       <w:pPr>
         <w:spacing w:after="240" w:line="276" w:lineRule="auto"/>
         <w:rPr>
-          <w:rFonts w:ascii="Times New Roman" w:eastAsia="Times New Roman" w:hAnsi="Times New Roman" w:cs="Times New Roman"/>
+          <w:rFonts w:ascii="Arial" w:eastAsia="Times New Roman" w:hAnsi="Arial" w:cs="Arial"/>
           <w:sz w:val="24"/>
           <w:szCs w:val="24"/>
           <w:lang w:eastAsia="en-SG"/>
@@ -767,7 +780,7 @@
       </w:pPr>
       <w:r>
         <w:rPr>
-          <w:rFonts w:ascii="Times New Roman" w:eastAsia="Times New Roman" w:hAnsi="Times New Roman" w:cs="Times New Roman"/>
+          <w:rFonts w:ascii="Arial" w:eastAsia="Times New Roman" w:hAnsi="Arial" w:cs="Arial"/>
           <w:sz w:val="24"/>
           <w:szCs w:val="24"/>
           <w:lang w:eastAsia="en-SG"/>
@@ -776,7 +789,7 @@
       </w:r>
       <w:r>
         <w:rPr>
-          <w:rFonts w:ascii="Times New Roman" w:eastAsia="Times New Roman" w:hAnsi="Times New Roman" w:cs="Times New Roman"/>
+          <w:rFonts w:ascii="Arial" w:eastAsia="Times New Roman" w:hAnsi="Arial" w:cs="Arial"/>
           <w:sz w:val="24"/>
           <w:szCs w:val="24"/>
           <w:lang w:eastAsia="en-SG"/>
@@ -788,7 +801,7 @@
       <w:pPr>
         <w:spacing w:after="240" w:line="276" w:lineRule="auto"/>
         <w:rPr>
-          <w:rFonts w:ascii="Times New Roman" w:eastAsia="Times New Roman" w:hAnsi="Times New Roman" w:cs="Times New Roman"/>
+          <w:rFonts w:ascii="Arial" w:eastAsia="Times New Roman" w:hAnsi="Arial" w:cs="Arial"/>
           <w:sz w:val="24"/>
           <w:szCs w:val="24"/>
           <w:lang w:eastAsia="en-SG"/>
@@ -799,7 +812,7 @@
       <w:pPr>
         <w:spacing w:after="240" w:line="276" w:lineRule="auto"/>
         <w:rPr>
-          <w:rFonts w:ascii="Times New Roman" w:eastAsia="Times New Roman" w:hAnsi="Times New Roman" w:cs="Times New Roman"/>
+          <w:rFonts w:ascii="Arial" w:eastAsia="Times New Roman" w:hAnsi="Arial" w:cs="Arial"/>
           <w:sz w:val="24"/>
           <w:szCs w:val="24"/>
           <w:lang w:eastAsia="en-SG"/>
@@ -810,7 +823,7 @@
       <w:pPr>
         <w:spacing w:after="240" w:line="276" w:lineRule="auto"/>
         <w:rPr>
-          <w:rFonts w:ascii="Times New Roman" w:eastAsia="Times New Roman" w:hAnsi="Times New Roman" w:cs="Times New Roman"/>
+          <w:rFonts w:ascii="Arial" w:eastAsia="Times New Roman" w:hAnsi="Arial" w:cs="Arial"/>
           <w:sz w:val="24"/>
           <w:szCs w:val="24"/>
           <w:lang w:eastAsia="en-SG"/>
@@ -818,7 +831,7 @@
       </w:pPr>
       <w:r>
         <w:rPr>
-          <w:rFonts w:ascii="Times New Roman" w:eastAsia="Times New Roman" w:hAnsi="Times New Roman" w:cs="Times New Roman"/>
+          <w:rFonts w:ascii="Arial" w:eastAsia="Times New Roman" w:hAnsi="Arial" w:cs="Arial"/>
           <w:sz w:val="24"/>
           <w:szCs w:val="24"/>
           <w:lang w:eastAsia="en-SG"/>
@@ -827,7 +840,7 @@
       </w:r>
       <w:r>
         <w:rPr>
-          <w:rFonts w:ascii="Times New Roman" w:eastAsia="Times New Roman" w:hAnsi="Times New Roman" w:cs="Times New Roman"/>
+          <w:rFonts w:ascii="Arial" w:eastAsia="Times New Roman" w:hAnsi="Arial" w:cs="Arial"/>
           <w:sz w:val="24"/>
           <w:szCs w:val="24"/>
           <w:lang w:eastAsia="en-SG"/>
@@ -876,7 +889,7 @@
       <w:pPr>
         <w:spacing w:after="0" w:line="276" w:lineRule="auto"/>
         <w:rPr>
-          <w:rFonts w:ascii="Times New Roman" w:eastAsia="Times New Roman" w:hAnsi="Times New Roman" w:cs="Times New Roman"/>
+          <w:rFonts w:ascii="Arial" w:eastAsia="Times New Roman" w:hAnsi="Arial" w:cs="Arial"/>
           <w:sz w:val="24"/>
           <w:szCs w:val="24"/>
           <w:lang w:eastAsia="en-SG"/>
@@ -901,26 +914,26 @@
           <w:lang w:eastAsia="en-SG"/>
         </w:rPr>
         <w:drawing>
-          <wp:anchor distT="0" distB="0" distL="114300" distR="114300" simplePos="0" relativeHeight="251659264" behindDoc="0" locked="0" layoutInCell="1" allowOverlap="1">
+          <wp:anchor distT="0" distB="0" distL="114300" distR="114300" simplePos="0" relativeHeight="251661312" behindDoc="0" locked="0" layoutInCell="1" allowOverlap="1">
             <wp:simplePos x="0" y="0"/>
             <wp:positionH relativeFrom="margin">
-              <wp:align>center</wp:align>
+              <wp:align>right</wp:align>
             </wp:positionH>
             <wp:positionV relativeFrom="paragraph">
-              <wp:posOffset>172464</wp:posOffset>
+              <wp:posOffset>166453</wp:posOffset>
             </wp:positionV>
-            <wp:extent cx="6178550" cy="3746500"/>
-            <wp:effectExtent l="0" t="0" r="0" b="6350"/>
+            <wp:extent cx="5731510" cy="3380740"/>
+            <wp:effectExtent l="0" t="0" r="2540" b="0"/>
             <wp:wrapThrough wrapText="bothSides">
               <wp:wrapPolygon edited="0">
                 <wp:start x="0" y="0"/>
-                <wp:lineTo x="0" y="21527"/>
-                <wp:lineTo x="21511" y="21527"/>
-                <wp:lineTo x="21511" y="0"/>
+                <wp:lineTo x="0" y="21421"/>
+                <wp:lineTo x="21538" y="21421"/>
+                <wp:lineTo x="21538" y="0"/>
                 <wp:lineTo x="0" y="0"/>
               </wp:wrapPolygon>
             </wp:wrapThrough>
-            <wp:docPr id="1" name="Picture 1" descr="https://lh3.googleusercontent.com/sTXnQ69vcMnyyyD3LJHmCY_NExXE0Pt1gJuJDhbpDpKQE9FiDPqpmDDQrYX4hRWUuspV4tvjA90RMCzLaIcF0fmEz8-1av8O3zL6W1_WYjXz77237lddOTP_Gfztc01MbvdXvB9o"/>
+            <wp:docPr id="4" name="Picture 4"/>
             <wp:cNvGraphicFramePr>
               <a:graphicFrameLocks xmlns:a="http://schemas.openxmlformats.org/drawingml/2006/main" noChangeAspect="1"/>
             </wp:cNvGraphicFramePr>
@@ -928,10 +941,8 @@
               <a:graphicData uri="http://schemas.openxmlformats.org/drawingml/2006/picture">
                 <pic:pic xmlns:pic="http://schemas.openxmlformats.org/drawingml/2006/picture">
                   <pic:nvPicPr>
-                    <pic:cNvPr id="0" name="Picture 2" descr="https://lh3.googleusercontent.com/sTXnQ69vcMnyyyD3LJHmCY_NExXE0Pt1gJuJDhbpDpKQE9FiDPqpmDDQrYX4hRWUuspV4tvjA90RMCzLaIcF0fmEz8-1av8O3zL6W1_WYjXz77237lddOTP_Gfztc01MbvdXvB9o"/>
-                    <pic:cNvPicPr>
-                      <a:picLocks noChangeAspect="1" noChangeArrowheads="1"/>
-                    </pic:cNvPicPr>
+                    <pic:cNvPr id="4" name="Class Diagram-1.png"/>
+                    <pic:cNvPicPr/>
                   </pic:nvPicPr>
                   <pic:blipFill>
                     <a:blip r:embed="rId8" cstate="print">
@@ -941,23 +952,18 @@
                         </a:ext>
                       </a:extLst>
                     </a:blip>
-                    <a:srcRect/>
                     <a:stretch>
                       <a:fillRect/>
                     </a:stretch>
                   </pic:blipFill>
-                  <pic:spPr bwMode="auto">
+                  <pic:spPr>
                     <a:xfrm>
                       <a:off x="0" y="0"/>
-                      <a:ext cx="6178550" cy="3746500"/>
+                      <a:ext cx="5731510" cy="3380740"/>
                     </a:xfrm>
                     <a:prstGeom prst="rect">
                       <a:avLst/>
                     </a:prstGeom>
-                    <a:noFill/>
-                    <a:ln>
-                      <a:noFill/>
-                    </a:ln>
                   </pic:spPr>
                 </pic:pic>
               </a:graphicData>
@@ -987,7 +993,7 @@
       <w:pPr>
         <w:spacing w:after="240" w:line="276" w:lineRule="auto"/>
         <w:rPr>
-          <w:rFonts w:ascii="Times New Roman" w:eastAsia="Times New Roman" w:hAnsi="Times New Roman" w:cs="Times New Roman"/>
+          <w:rFonts w:ascii="Arial" w:eastAsia="Times New Roman" w:hAnsi="Arial" w:cs="Arial"/>
           <w:sz w:val="24"/>
           <w:szCs w:val="24"/>
           <w:lang w:eastAsia="en-SG"/>
@@ -998,7 +1004,7 @@
       <w:pPr>
         <w:spacing w:after="240" w:line="276" w:lineRule="auto"/>
         <w:rPr>
-          <w:rFonts w:ascii="Times New Roman" w:eastAsia="Times New Roman" w:hAnsi="Times New Roman" w:cs="Times New Roman"/>
+          <w:rFonts w:ascii="Arial" w:eastAsia="Times New Roman" w:hAnsi="Arial" w:cs="Arial"/>
           <w:sz w:val="24"/>
           <w:szCs w:val="24"/>
           <w:lang w:eastAsia="en-SG"/>
@@ -1009,7 +1015,7 @@
       <w:pPr>
         <w:spacing w:after="240" w:line="276" w:lineRule="auto"/>
         <w:rPr>
-          <w:rFonts w:ascii="Times New Roman" w:eastAsia="Times New Roman" w:hAnsi="Times New Roman" w:cs="Times New Roman"/>
+          <w:rFonts w:ascii="Arial" w:eastAsia="Times New Roman" w:hAnsi="Arial" w:cs="Arial"/>
           <w:sz w:val="24"/>
           <w:szCs w:val="24"/>
           <w:lang w:eastAsia="en-SG"/>
@@ -1020,7 +1026,7 @@
       <w:pPr>
         <w:spacing w:after="240" w:line="276" w:lineRule="auto"/>
         <w:rPr>
-          <w:rFonts w:ascii="Times New Roman" w:eastAsia="Times New Roman" w:hAnsi="Times New Roman" w:cs="Times New Roman"/>
+          <w:rFonts w:ascii="Arial" w:eastAsia="Times New Roman" w:hAnsi="Arial" w:cs="Arial"/>
           <w:sz w:val="24"/>
           <w:szCs w:val="24"/>
           <w:lang w:eastAsia="en-SG"/>
@@ -1031,7 +1037,7 @@
       <w:pPr>
         <w:spacing w:after="240" w:line="276" w:lineRule="auto"/>
         <w:rPr>
-          <w:rFonts w:ascii="Times New Roman" w:eastAsia="Times New Roman" w:hAnsi="Times New Roman" w:cs="Times New Roman"/>
+          <w:rFonts w:ascii="Arial" w:eastAsia="Times New Roman" w:hAnsi="Arial" w:cs="Arial"/>
           <w:sz w:val="24"/>
           <w:szCs w:val="24"/>
           <w:lang w:eastAsia="en-SG"/>
@@ -1042,7 +1048,7 @@
       <w:pPr>
         <w:spacing w:after="240" w:line="276" w:lineRule="auto"/>
         <w:rPr>
-          <w:rFonts w:ascii="Times New Roman" w:eastAsia="Times New Roman" w:hAnsi="Times New Roman" w:cs="Times New Roman"/>
+          <w:rFonts w:ascii="Arial" w:eastAsia="Times New Roman" w:hAnsi="Arial" w:cs="Arial"/>
           <w:sz w:val="24"/>
           <w:szCs w:val="24"/>
           <w:lang w:eastAsia="en-SG"/>
@@ -1053,7 +1059,7 @@
       <w:pPr>
         <w:spacing w:after="240" w:line="276" w:lineRule="auto"/>
         <w:rPr>
-          <w:rFonts w:ascii="Times New Roman" w:eastAsia="Times New Roman" w:hAnsi="Times New Roman" w:cs="Times New Roman"/>
+          <w:rFonts w:ascii="Arial" w:eastAsia="Times New Roman" w:hAnsi="Arial" w:cs="Arial"/>
           <w:sz w:val="24"/>
           <w:szCs w:val="24"/>
           <w:lang w:eastAsia="en-SG"/>
@@ -1064,7 +1070,7 @@
       <w:pPr>
         <w:spacing w:after="240" w:line="276" w:lineRule="auto"/>
         <w:rPr>
-          <w:rFonts w:ascii="Times New Roman" w:eastAsia="Times New Roman" w:hAnsi="Times New Roman" w:cs="Times New Roman"/>
+          <w:rFonts w:ascii="Arial" w:eastAsia="Times New Roman" w:hAnsi="Arial" w:cs="Arial"/>
           <w:sz w:val="24"/>
           <w:szCs w:val="24"/>
           <w:lang w:eastAsia="en-SG"/>
@@ -1075,7 +1081,7 @@
       <w:pPr>
         <w:spacing w:after="240" w:line="276" w:lineRule="auto"/>
         <w:rPr>
-          <w:rFonts w:ascii="Times New Roman" w:eastAsia="Times New Roman" w:hAnsi="Times New Roman" w:cs="Times New Roman"/>
+          <w:rFonts w:ascii="Arial" w:eastAsia="Times New Roman" w:hAnsi="Arial" w:cs="Arial"/>
           <w:sz w:val="24"/>
           <w:szCs w:val="24"/>
           <w:lang w:eastAsia="en-SG"/>
@@ -1086,7 +1092,7 @@
       <w:pPr>
         <w:spacing w:after="240" w:line="276" w:lineRule="auto"/>
         <w:rPr>
-          <w:rFonts w:ascii="Times New Roman" w:eastAsia="Times New Roman" w:hAnsi="Times New Roman" w:cs="Times New Roman"/>
+          <w:rFonts w:ascii="Arial" w:eastAsia="Times New Roman" w:hAnsi="Arial" w:cs="Arial"/>
           <w:sz w:val="24"/>
           <w:szCs w:val="24"/>
           <w:lang w:eastAsia="en-SG"/>
@@ -1097,7 +1103,7 @@
       <w:pPr>
         <w:spacing w:after="240" w:line="276" w:lineRule="auto"/>
         <w:rPr>
-          <w:rFonts w:ascii="Times New Roman" w:eastAsia="Times New Roman" w:hAnsi="Times New Roman" w:cs="Times New Roman"/>
+          <w:rFonts w:ascii="Arial" w:eastAsia="Times New Roman" w:hAnsi="Arial" w:cs="Arial"/>
           <w:sz w:val="24"/>
           <w:szCs w:val="24"/>
           <w:lang w:eastAsia="en-SG"/>
@@ -1108,7 +1114,7 @@
       <w:pPr>
         <w:spacing w:after="240" w:line="276" w:lineRule="auto"/>
         <w:rPr>
-          <w:rFonts w:ascii="Times New Roman" w:eastAsia="Times New Roman" w:hAnsi="Times New Roman" w:cs="Times New Roman"/>
+          <w:rFonts w:ascii="Arial" w:eastAsia="Times New Roman" w:hAnsi="Arial" w:cs="Arial"/>
           <w:sz w:val="24"/>
           <w:szCs w:val="24"/>
           <w:lang w:eastAsia="en-SG"/>
@@ -1119,7 +1125,18 @@
       <w:pPr>
         <w:spacing w:after="240" w:line="276" w:lineRule="auto"/>
         <w:rPr>
-          <w:rFonts w:ascii="Times New Roman" w:eastAsia="Times New Roman" w:hAnsi="Times New Roman" w:cs="Times New Roman"/>
+          <w:rFonts w:ascii="Arial" w:eastAsia="Times New Roman" w:hAnsi="Arial" w:cs="Arial"/>
+          <w:sz w:val="24"/>
+          <w:szCs w:val="24"/>
+          <w:lang w:eastAsia="en-SG"/>
+        </w:rPr>
+      </w:pPr>
+    </w:p>
+    <w:p>
+      <w:pPr>
+        <w:spacing w:after="240" w:line="276" w:lineRule="auto"/>
+        <w:rPr>
+          <w:rFonts w:ascii="Arial" w:eastAsia="Times New Roman" w:hAnsi="Arial" w:cs="Arial"/>
           <w:b/>
           <w:sz w:val="32"/>
           <w:szCs w:val="24"/>
@@ -1261,12 +1278,12 @@
     </w:p>
     <w:p>
       <w:pPr>
+        <w:pStyle w:val="ListParagraph"/>
         <w:numPr>
-          <w:ilvl w:val="0"/>
-          <w:numId w:val="33"/>
+          <w:ilvl w:val="2"/>
+          <w:numId w:val="32"/>
         </w:numPr>
         <w:spacing w:after="0" w:line="276" w:lineRule="auto"/>
-        <w:ind w:left="1440"/>
         <w:textAlignment w:val="baseline"/>
         <w:rPr>
           <w:rFonts w:ascii="Arial" w:eastAsia="Times New Roman" w:hAnsi="Arial" w:cs="Arial"/>
@@ -1283,21 +1300,8 @@
           <w:shd w:val="clear" w:color="auto" w:fill="FFFFFF"/>
           <w:lang w:eastAsia="en-SG"/>
         </w:rPr>
-        <w:t xml:space="preserve">is a JavaScript test-runner built with Node.js and meant for unit </w:t>
+        <w:t>is a JavaScript test-runner built with Node.js and meant for unit testing.</w:t>
       </w:r>
-      <w:proofErr w:type="gramStart"/>
-      <w:r>
-        <w:rPr>
-          <w:rFonts w:ascii="Arial" w:eastAsia="Times New Roman" w:hAnsi="Arial" w:cs="Arial"/>
-          <w:color w:val="242729"/>
-          <w:sz w:val="23"/>
-          <w:szCs w:val="23"/>
-          <w:shd w:val="clear" w:color="auto" w:fill="FFFFFF"/>
-          <w:lang w:eastAsia="en-SG"/>
-        </w:rPr>
-        <w:t>testing.</w:t>
-      </w:r>
-      <w:proofErr w:type="gramEnd"/>
     </w:p>
     <w:p>
       <w:pPr>
@@ -1314,31 +1318,72 @@
           <w:lang w:eastAsia="en-SG"/>
         </w:rPr>
       </w:pPr>
-      <w:proofErr w:type="spellStart"/>
       <w:r>
         <w:rPr>
           <w:rFonts w:ascii="Arial" w:eastAsia="Times New Roman" w:hAnsi="Arial" w:cs="Arial"/>
           <w:color w:val="000000"/>
           <w:lang w:eastAsia="en-SG"/>
         </w:rPr>
-        <w:t>QUnit</w:t>
+        <w:t>Mocha</w:t>
       </w:r>
-      <w:proofErr w:type="spellEnd"/>
     </w:p>
     <w:p>
       <w:pPr>
+        <w:pStyle w:val="ListParagraph"/>
         <w:numPr>
-          <w:ilvl w:val="1"/>
-          <w:numId w:val="35"/>
+          <w:ilvl w:val="2"/>
+          <w:numId w:val="32"/>
         </w:numPr>
         <w:shd w:val="clear" w:color="auto" w:fill="FFFFFF"/>
         <w:spacing w:after="0" w:line="276" w:lineRule="auto"/>
         <w:textAlignment w:val="baseline"/>
         <w:rPr>
           <w:rFonts w:ascii="Arial" w:eastAsia="Times New Roman" w:hAnsi="Arial" w:cs="Arial"/>
-          <w:color w:val="242729"/>
-          <w:sz w:val="23"/>
-          <w:szCs w:val="23"/>
+          <w:lang w:eastAsia="en-SG"/>
+        </w:rPr>
+      </w:pPr>
+      <w:r>
+        <w:rPr>
+          <w:rFonts w:ascii="Arial" w:hAnsi="Arial" w:cs="Arial"/>
+          <w:color w:val="333333"/>
+          <w:shd w:val="clear" w:color="auto" w:fill="FFFFFF"/>
+        </w:rPr>
+        <w:t>is a feature-rich JavaScript test framework running on </w:t>
+      </w:r>
+      <w:r>
+        <w:rPr>
+          <w:rStyle w:val="Strong"/>
+          <w:rFonts w:ascii="Arial" w:hAnsi="Arial" w:cs="Arial"/>
+          <w:b w:val="0"/>
+          <w:color w:val="333333"/>
+          <w:shd w:val="clear" w:color="auto" w:fill="FFFFFF"/>
+        </w:rPr>
+        <w:t>Node.js as well</w:t>
+      </w:r>
+      <w:r>
+        <w:rPr>
+          <w:rFonts w:ascii="Arial" w:hAnsi="Arial" w:cs="Arial"/>
+          <w:color w:val="333333"/>
+          <w:shd w:val="clear" w:color="auto" w:fill="FFFFFF"/>
+        </w:rPr>
+        <w:t>. It maps</w:t>
+      </w:r>
+      <w:r>
+        <w:rPr>
+          <w:rFonts w:ascii="Arial" w:hAnsi="Arial" w:cs="Arial"/>
+          <w:color w:val="333333"/>
+          <w:shd w:val="clear" w:color="auto" w:fill="FFFFFF"/>
+        </w:rPr>
+        <w:t xml:space="preserve"> uncaught exceptions to the correct test cases.</w:t>
+      </w:r>
+    </w:p>
+    <w:p>
+      <w:pPr>
+        <w:spacing w:after="0" w:line="276" w:lineRule="auto"/>
+        <w:rPr>
+          <w:rFonts w:ascii="Arial" w:eastAsia="Times New Roman" w:hAnsi="Arial" w:cs="Arial"/>
+          <w:sz w:val="24"/>
+          <w:szCs w:val="24"/>
           <w:lang w:eastAsia="en-SG"/>
         </w:rPr>
       </w:pPr>
@@ -1351,39 +1396,6 @@
           <w:shd w:val="clear" w:color="auto" w:fill="FFFFFF"/>
           <w:lang w:eastAsia="en-SG"/>
         </w:rPr>
-        <w:t xml:space="preserve"> focuses on testing JavaScript in the browser while also providing as much convenience to the developer as possible.</w:t>
-      </w:r>
-    </w:p>
-    <w:p>
-      <w:pPr>
-        <w:spacing w:after="0" w:line="276" w:lineRule="auto"/>
-        <w:rPr>
-          <w:rFonts w:ascii="Times New Roman" w:eastAsia="Times New Roman" w:hAnsi="Times New Roman" w:cs="Times New Roman"/>
-          <w:sz w:val="24"/>
-          <w:szCs w:val="24"/>
-          <w:lang w:eastAsia="en-SG"/>
-        </w:rPr>
-      </w:pPr>
-    </w:p>
-    <w:p>
-      <w:pPr>
-        <w:spacing w:after="0" w:line="276" w:lineRule="auto"/>
-        <w:rPr>
-          <w:rFonts w:ascii="Times New Roman" w:eastAsia="Times New Roman" w:hAnsi="Times New Roman" w:cs="Times New Roman"/>
-          <w:sz w:val="24"/>
-          <w:szCs w:val="24"/>
-          <w:lang w:eastAsia="en-SG"/>
-        </w:rPr>
-      </w:pPr>
-      <w:r>
-        <w:rPr>
-          <w:rFonts w:ascii="Arial" w:eastAsia="Times New Roman" w:hAnsi="Arial" w:cs="Arial"/>
-          <w:color w:val="242729"/>
-          <w:sz w:val="23"/>
-          <w:szCs w:val="23"/>
-          <w:shd w:val="clear" w:color="auto" w:fill="FFFFFF"/>
-          <w:lang w:eastAsia="en-SG"/>
-        </w:rPr>
         <w:t>Examples:</w:t>
       </w:r>
     </w:p>
@@ -1391,7 +1403,7 @@
       <w:pPr>
         <w:spacing w:after="0" w:line="276" w:lineRule="auto"/>
         <w:rPr>
-          <w:rFonts w:ascii="Times New Roman" w:eastAsia="Times New Roman" w:hAnsi="Times New Roman" w:cs="Times New Roman"/>
+          <w:rFonts w:ascii="Arial" w:eastAsia="Times New Roman" w:hAnsi="Arial" w:cs="Arial"/>
           <w:sz w:val="24"/>
           <w:szCs w:val="24"/>
           <w:lang w:eastAsia="en-SG"/>
@@ -1437,7 +1449,7 @@
             <w:pPr>
               <w:spacing w:after="0" w:line="276" w:lineRule="auto"/>
               <w:rPr>
-                <w:rFonts w:ascii="Times New Roman" w:eastAsia="Times New Roman" w:hAnsi="Times New Roman" w:cs="Times New Roman"/>
+                <w:rFonts w:ascii="Arial" w:eastAsia="Times New Roman" w:hAnsi="Arial" w:cs="Arial"/>
                 <w:sz w:val="24"/>
                 <w:szCs w:val="24"/>
                 <w:lang w:eastAsia="en-SG"/>
@@ -1475,7 +1487,7 @@
             <w:pPr>
               <w:spacing w:after="0" w:line="276" w:lineRule="auto"/>
               <w:rPr>
-                <w:rFonts w:ascii="Times New Roman" w:eastAsia="Times New Roman" w:hAnsi="Times New Roman" w:cs="Times New Roman"/>
+                <w:rFonts w:ascii="Arial" w:eastAsia="Times New Roman" w:hAnsi="Arial" w:cs="Arial"/>
                 <w:sz w:val="24"/>
                 <w:szCs w:val="24"/>
                 <w:lang w:eastAsia="en-SG"/>
@@ -1513,7 +1525,7 @@
             <w:pPr>
               <w:spacing w:after="0" w:line="276" w:lineRule="auto"/>
               <w:rPr>
-                <w:rFonts w:ascii="Times New Roman" w:eastAsia="Times New Roman" w:hAnsi="Times New Roman" w:cs="Times New Roman"/>
+                <w:rFonts w:ascii="Arial" w:eastAsia="Times New Roman" w:hAnsi="Arial" w:cs="Arial"/>
                 <w:sz w:val="24"/>
                 <w:szCs w:val="24"/>
                 <w:lang w:eastAsia="en-SG"/>
@@ -1552,7 +1564,7 @@
             <w:pPr>
               <w:spacing w:after="0" w:line="276" w:lineRule="auto"/>
               <w:rPr>
-                <w:rFonts w:ascii="Times New Roman" w:eastAsia="Times New Roman" w:hAnsi="Times New Roman" w:cs="Times New Roman"/>
+                <w:rFonts w:ascii="Arial" w:eastAsia="Times New Roman" w:hAnsi="Arial" w:cs="Arial"/>
                 <w:sz w:val="24"/>
                 <w:szCs w:val="24"/>
                 <w:lang w:eastAsia="en-SG"/>
@@ -1589,7 +1601,7 @@
             <w:pPr>
               <w:spacing w:after="0" w:line="276" w:lineRule="auto"/>
               <w:rPr>
-                <w:rFonts w:ascii="Times New Roman" w:eastAsia="Times New Roman" w:hAnsi="Times New Roman" w:cs="Times New Roman"/>
+                <w:rFonts w:ascii="Arial" w:eastAsia="Times New Roman" w:hAnsi="Arial" w:cs="Arial"/>
                 <w:sz w:val="24"/>
                 <w:szCs w:val="24"/>
                 <w:lang w:eastAsia="en-SG"/>
@@ -1626,7 +1638,7 @@
             <w:pPr>
               <w:spacing w:after="0" w:line="276" w:lineRule="auto"/>
               <w:rPr>
-                <w:rFonts w:ascii="Times New Roman" w:eastAsia="Times New Roman" w:hAnsi="Times New Roman" w:cs="Times New Roman"/>
+                <w:rFonts w:ascii="Arial" w:eastAsia="Times New Roman" w:hAnsi="Arial" w:cs="Arial"/>
                 <w:sz w:val="24"/>
                 <w:szCs w:val="24"/>
                 <w:lang w:eastAsia="en-SG"/>
@@ -1665,7 +1677,7 @@
             <w:pPr>
               <w:spacing w:after="0" w:line="276" w:lineRule="auto"/>
               <w:rPr>
-                <w:rFonts w:ascii="Times New Roman" w:eastAsia="Times New Roman" w:hAnsi="Times New Roman" w:cs="Times New Roman"/>
+                <w:rFonts w:ascii="Arial" w:eastAsia="Times New Roman" w:hAnsi="Arial" w:cs="Arial"/>
                 <w:sz w:val="24"/>
                 <w:szCs w:val="24"/>
                 <w:lang w:eastAsia="en-SG"/>
@@ -1702,7 +1714,7 @@
             <w:pPr>
               <w:spacing w:after="0" w:line="276" w:lineRule="auto"/>
               <w:rPr>
-                <w:rFonts w:ascii="Times New Roman" w:eastAsia="Times New Roman" w:hAnsi="Times New Roman" w:cs="Times New Roman"/>
+                <w:rFonts w:ascii="Arial" w:eastAsia="Times New Roman" w:hAnsi="Arial" w:cs="Arial"/>
                 <w:sz w:val="24"/>
                 <w:szCs w:val="24"/>
                 <w:lang w:eastAsia="en-SG"/>
@@ -1739,7 +1751,7 @@
             <w:pPr>
               <w:spacing w:after="0" w:line="276" w:lineRule="auto"/>
               <w:rPr>
-                <w:rFonts w:ascii="Times New Roman" w:eastAsia="Times New Roman" w:hAnsi="Times New Roman" w:cs="Times New Roman"/>
+                <w:rFonts w:ascii="Arial" w:eastAsia="Times New Roman" w:hAnsi="Arial" w:cs="Arial"/>
                 <w:sz w:val="24"/>
                 <w:szCs w:val="24"/>
                 <w:lang w:eastAsia="en-SG"/>
@@ -1751,32 +1763,14 @@
                 <w:color w:val="000000"/>
                 <w:lang w:eastAsia="en-SG"/>
               </w:rPr>
-              <w:t xml:space="preserve">Answer </w:t>
-            </w:r>
-            <w:proofErr w:type="gramStart"/>
-            <w:r>
-              <w:rPr>
-                <w:rFonts w:ascii="Arial" w:eastAsia="Times New Roman" w:hAnsi="Arial" w:cs="Arial"/>
-                <w:color w:val="000000"/>
-                <w:lang w:eastAsia="en-SG"/>
-              </w:rPr>
-              <w:t>correct</w:t>
-            </w:r>
-            <w:proofErr w:type="gramEnd"/>
-            <w:r>
-              <w:rPr>
-                <w:rFonts w:ascii="Arial" w:eastAsia="Times New Roman" w:hAnsi="Arial" w:cs="Arial"/>
-                <w:color w:val="000000"/>
-                <w:lang w:eastAsia="en-SG"/>
-              </w:rPr>
-              <w:t>!</w:t>
+              <w:t>Answer correct!</w:t>
             </w:r>
           </w:p>
           <w:p>
             <w:pPr>
               <w:spacing w:after="0" w:line="276" w:lineRule="auto"/>
               <w:rPr>
-                <w:rFonts w:ascii="Times New Roman" w:eastAsia="Times New Roman" w:hAnsi="Times New Roman" w:cs="Times New Roman"/>
+                <w:rFonts w:ascii="Arial" w:eastAsia="Times New Roman" w:hAnsi="Arial" w:cs="Arial"/>
                 <w:sz w:val="24"/>
                 <w:szCs w:val="24"/>
                 <w:lang w:eastAsia="en-SG"/>
@@ -1807,7 +1801,7 @@
             <w:pPr>
               <w:spacing w:after="0" w:line="276" w:lineRule="auto"/>
               <w:rPr>
-                <w:rFonts w:ascii="Times New Roman" w:eastAsia="Times New Roman" w:hAnsi="Times New Roman" w:cs="Times New Roman"/>
+                <w:rFonts w:ascii="Arial" w:eastAsia="Times New Roman" w:hAnsi="Arial" w:cs="Arial"/>
                 <w:sz w:val="24"/>
                 <w:szCs w:val="24"/>
                 <w:lang w:eastAsia="en-SG"/>
@@ -1844,7 +1838,7 @@
             <w:pPr>
               <w:spacing w:after="0" w:line="276" w:lineRule="auto"/>
               <w:rPr>
-                <w:rFonts w:ascii="Times New Roman" w:eastAsia="Times New Roman" w:hAnsi="Times New Roman" w:cs="Times New Roman"/>
+                <w:rFonts w:ascii="Arial" w:eastAsia="Times New Roman" w:hAnsi="Arial" w:cs="Arial"/>
                 <w:sz w:val="24"/>
                 <w:szCs w:val="24"/>
                 <w:lang w:eastAsia="en-SG"/>
@@ -1881,7 +1875,7 @@
             <w:pPr>
               <w:spacing w:after="0" w:line="276" w:lineRule="auto"/>
               <w:rPr>
-                <w:rFonts w:ascii="Times New Roman" w:eastAsia="Times New Roman" w:hAnsi="Times New Roman" w:cs="Times New Roman"/>
+                <w:rFonts w:ascii="Arial" w:eastAsia="Times New Roman" w:hAnsi="Arial" w:cs="Arial"/>
                 <w:sz w:val="24"/>
                 <w:szCs w:val="24"/>
                 <w:lang w:eastAsia="en-SG"/>
@@ -1920,7 +1914,7 @@
             <w:pPr>
               <w:spacing w:after="0" w:line="276" w:lineRule="auto"/>
               <w:rPr>
-                <w:rFonts w:ascii="Times New Roman" w:eastAsia="Times New Roman" w:hAnsi="Times New Roman" w:cs="Times New Roman"/>
+                <w:rFonts w:ascii="Arial" w:eastAsia="Times New Roman" w:hAnsi="Arial" w:cs="Arial"/>
                 <w:sz w:val="24"/>
                 <w:szCs w:val="24"/>
                 <w:lang w:eastAsia="en-SG"/>
@@ -1957,7 +1951,7 @@
             <w:pPr>
               <w:spacing w:after="0" w:line="276" w:lineRule="auto"/>
               <w:rPr>
-                <w:rFonts w:ascii="Times New Roman" w:eastAsia="Times New Roman" w:hAnsi="Times New Roman" w:cs="Times New Roman"/>
+                <w:rFonts w:ascii="Arial" w:eastAsia="Times New Roman" w:hAnsi="Arial" w:cs="Arial"/>
                 <w:sz w:val="24"/>
                 <w:szCs w:val="24"/>
                 <w:lang w:eastAsia="en-SG"/>
@@ -1994,7 +1988,7 @@
             <w:pPr>
               <w:spacing w:after="0" w:line="276" w:lineRule="auto"/>
               <w:rPr>
-                <w:rFonts w:ascii="Times New Roman" w:eastAsia="Times New Roman" w:hAnsi="Times New Roman" w:cs="Times New Roman"/>
+                <w:rFonts w:ascii="Arial" w:eastAsia="Times New Roman" w:hAnsi="Arial" w:cs="Arial"/>
                 <w:sz w:val="24"/>
                 <w:szCs w:val="24"/>
                 <w:lang w:eastAsia="en-SG"/>
@@ -2033,7 +2027,7 @@
             <w:pPr>
               <w:spacing w:after="0" w:line="276" w:lineRule="auto"/>
               <w:rPr>
-                <w:rFonts w:ascii="Times New Roman" w:eastAsia="Times New Roman" w:hAnsi="Times New Roman" w:cs="Times New Roman"/>
+                <w:rFonts w:ascii="Arial" w:eastAsia="Times New Roman" w:hAnsi="Arial" w:cs="Arial"/>
                 <w:sz w:val="24"/>
                 <w:szCs w:val="24"/>
                 <w:lang w:eastAsia="en-SG"/>
@@ -2070,7 +2064,7 @@
             <w:pPr>
               <w:spacing w:after="0" w:line="276" w:lineRule="auto"/>
               <w:rPr>
-                <w:rFonts w:ascii="Times New Roman" w:eastAsia="Times New Roman" w:hAnsi="Times New Roman" w:cs="Times New Roman"/>
+                <w:rFonts w:ascii="Arial" w:eastAsia="Times New Roman" w:hAnsi="Arial" w:cs="Arial"/>
                 <w:sz w:val="24"/>
                 <w:szCs w:val="24"/>
                 <w:lang w:eastAsia="en-SG"/>
@@ -2107,7 +2101,7 @@
             <w:pPr>
               <w:spacing w:after="0" w:line="276" w:lineRule="auto"/>
               <w:rPr>
-                <w:rFonts w:ascii="Times New Roman" w:eastAsia="Times New Roman" w:hAnsi="Times New Roman" w:cs="Times New Roman"/>
+                <w:rFonts w:ascii="Arial" w:eastAsia="Times New Roman" w:hAnsi="Arial" w:cs="Arial"/>
                 <w:sz w:val="24"/>
                 <w:szCs w:val="24"/>
                 <w:lang w:eastAsia="en-SG"/>
@@ -2129,7 +2123,7 @@
       <w:pPr>
         <w:spacing w:after="240" w:line="276" w:lineRule="auto"/>
         <w:rPr>
-          <w:rFonts w:ascii="Times New Roman" w:eastAsia="Times New Roman" w:hAnsi="Times New Roman" w:cs="Times New Roman"/>
+          <w:rFonts w:ascii="Arial" w:eastAsia="Times New Roman" w:hAnsi="Arial" w:cs="Arial"/>
           <w:sz w:val="24"/>
           <w:szCs w:val="24"/>
           <w:lang w:eastAsia="en-SG"/>
@@ -2137,7 +2131,7 @@
       </w:pPr>
       <w:r>
         <w:rPr>
-          <w:rFonts w:ascii="Times New Roman" w:eastAsia="Times New Roman" w:hAnsi="Times New Roman" w:cs="Times New Roman"/>
+          <w:rFonts w:ascii="Arial" w:eastAsia="Times New Roman" w:hAnsi="Arial" w:cs="Arial"/>
           <w:sz w:val="24"/>
           <w:szCs w:val="24"/>
           <w:lang w:eastAsia="en-SG"/>
@@ -2415,6 +2409,30 @@
     </w:p>
     <w:p>
       <w:pPr>
+        <w:spacing w:after="0" w:line="276" w:lineRule="auto"/>
+        <w:ind w:left="1440"/>
+        <w:textAlignment w:val="baseline"/>
+        <w:rPr>
+          <w:rFonts w:ascii="Arial" w:eastAsia="Times New Roman" w:hAnsi="Arial" w:cs="Arial"/>
+          <w:color w:val="000000"/>
+          <w:lang w:eastAsia="en-SG"/>
+        </w:rPr>
+      </w:pPr>
+    </w:p>
+    <w:p>
+      <w:pPr>
+        <w:spacing w:after="0" w:line="276" w:lineRule="auto"/>
+        <w:ind w:left="1440"/>
+        <w:textAlignment w:val="baseline"/>
+        <w:rPr>
+          <w:rFonts w:ascii="Arial" w:eastAsia="Times New Roman" w:hAnsi="Arial" w:cs="Arial"/>
+          <w:color w:val="000000"/>
+          <w:lang w:eastAsia="en-SG"/>
+        </w:rPr>
+      </w:pPr>
+    </w:p>
+    <w:p>
+      <w:pPr>
         <w:numPr>
           <w:ilvl w:val="0"/>
           <w:numId w:val="37"/>
@@ -2433,6 +2451,7 @@
           <w:color w:val="000000"/>
           <w:lang w:eastAsia="en-SG"/>
         </w:rPr>
+        <w:lastRenderedPageBreak/>
         <w:t>Login</w:t>
       </w:r>
     </w:p>
@@ -2456,7 +2475,6 @@
           <w:color w:val="000000"/>
           <w:lang w:eastAsia="en-SG"/>
         </w:rPr>
-        <w:lastRenderedPageBreak/>
         <w:t>Register new user</w:t>
       </w:r>
     </w:p>
@@ -2602,7 +2620,7 @@
       <w:pPr>
         <w:spacing w:after="240" w:line="276" w:lineRule="auto"/>
         <w:rPr>
-          <w:rFonts w:ascii="Times New Roman" w:eastAsia="Times New Roman" w:hAnsi="Times New Roman" w:cs="Times New Roman"/>
+          <w:rFonts w:ascii="Arial" w:eastAsia="Times New Roman" w:hAnsi="Arial" w:cs="Arial"/>
           <w:sz w:val="24"/>
           <w:szCs w:val="24"/>
           <w:lang w:eastAsia="en-SG"/>
@@ -2702,7 +2720,7 @@
       <w:pPr>
         <w:spacing w:after="0" w:line="276" w:lineRule="auto"/>
         <w:rPr>
-          <w:rFonts w:ascii="Times New Roman" w:eastAsia="Times New Roman" w:hAnsi="Times New Roman" w:cs="Times New Roman"/>
+          <w:rFonts w:ascii="Arial" w:eastAsia="Times New Roman" w:hAnsi="Arial" w:cs="Arial"/>
           <w:sz w:val="24"/>
           <w:szCs w:val="24"/>
           <w:lang w:eastAsia="en-SG"/>
@@ -2772,8 +2790,20 @@
     <w:p>
       <w:pPr>
         <w:spacing w:after="0" w:line="276" w:lineRule="auto"/>
-        <w:rPr>
-          <w:rFonts w:ascii="Times New Roman" w:eastAsia="Times New Roman" w:hAnsi="Times New Roman" w:cs="Times New Roman"/>
+        <w:ind w:left="1440"/>
+        <w:textAlignment w:val="baseline"/>
+        <w:rPr>
+          <w:rFonts w:ascii="Arial" w:eastAsia="Times New Roman" w:hAnsi="Arial" w:cs="Arial"/>
+          <w:color w:val="000000"/>
+          <w:lang w:eastAsia="en-SG"/>
+        </w:rPr>
+      </w:pPr>
+    </w:p>
+    <w:p>
+      <w:pPr>
+        <w:spacing w:after="0" w:line="276" w:lineRule="auto"/>
+        <w:rPr>
+          <w:rFonts w:ascii="Arial" w:eastAsia="Times New Roman" w:hAnsi="Arial" w:cs="Arial"/>
           <w:sz w:val="24"/>
           <w:szCs w:val="24"/>
           <w:lang w:eastAsia="en-SG"/>
@@ -2792,7 +2822,7 @@
       <w:pPr>
         <w:spacing w:after="0" w:line="276" w:lineRule="auto"/>
         <w:rPr>
-          <w:rFonts w:ascii="Times New Roman" w:eastAsia="Times New Roman" w:hAnsi="Times New Roman" w:cs="Times New Roman"/>
+          <w:rFonts w:ascii="Arial" w:eastAsia="Times New Roman" w:hAnsi="Arial" w:cs="Arial"/>
           <w:sz w:val="24"/>
           <w:szCs w:val="24"/>
           <w:lang w:eastAsia="en-SG"/>
@@ -2811,9 +2841,9 @@
         <w:tblLook w:val="04A0" w:firstRow="1" w:lastRow="0" w:firstColumn="1" w:lastColumn="0" w:noHBand="0" w:noVBand="1"/>
       </w:tblPr>
       <w:tblGrid>
-        <w:gridCol w:w="1377"/>
-        <w:gridCol w:w="2595"/>
-        <w:gridCol w:w="5034"/>
+        <w:gridCol w:w="1369"/>
+        <w:gridCol w:w="2658"/>
+        <w:gridCol w:w="4979"/>
       </w:tblGrid>
       <w:tr>
         <w:tc>
@@ -2838,7 +2868,7 @@
             <w:pPr>
               <w:spacing w:after="0" w:line="276" w:lineRule="auto"/>
               <w:rPr>
-                <w:rFonts w:ascii="Times New Roman" w:eastAsia="Times New Roman" w:hAnsi="Times New Roman" w:cs="Times New Roman"/>
+                <w:rFonts w:ascii="Arial" w:eastAsia="Times New Roman" w:hAnsi="Arial" w:cs="Arial"/>
                 <w:sz w:val="24"/>
                 <w:szCs w:val="24"/>
                 <w:lang w:eastAsia="en-SG"/>
@@ -2876,7 +2906,7 @@
             <w:pPr>
               <w:spacing w:after="0" w:line="276" w:lineRule="auto"/>
               <w:rPr>
-                <w:rFonts w:ascii="Times New Roman" w:eastAsia="Times New Roman" w:hAnsi="Times New Roman" w:cs="Times New Roman"/>
+                <w:rFonts w:ascii="Arial" w:eastAsia="Times New Roman" w:hAnsi="Arial" w:cs="Arial"/>
                 <w:sz w:val="24"/>
                 <w:szCs w:val="24"/>
                 <w:lang w:eastAsia="en-SG"/>
@@ -2914,7 +2944,7 @@
             <w:pPr>
               <w:spacing w:after="0" w:line="276" w:lineRule="auto"/>
               <w:rPr>
-                <w:rFonts w:ascii="Times New Roman" w:eastAsia="Times New Roman" w:hAnsi="Times New Roman" w:cs="Times New Roman"/>
+                <w:rFonts w:ascii="Arial" w:eastAsia="Times New Roman" w:hAnsi="Arial" w:cs="Arial"/>
                 <w:sz w:val="24"/>
                 <w:szCs w:val="24"/>
                 <w:lang w:eastAsia="en-SG"/>
@@ -2953,7 +2983,7 @@
             <w:pPr>
               <w:spacing w:after="0" w:line="276" w:lineRule="auto"/>
               <w:rPr>
-                <w:rFonts w:ascii="Times New Roman" w:eastAsia="Times New Roman" w:hAnsi="Times New Roman" w:cs="Times New Roman"/>
+                <w:rFonts w:ascii="Arial" w:eastAsia="Times New Roman" w:hAnsi="Arial" w:cs="Arial"/>
                 <w:sz w:val="24"/>
                 <w:szCs w:val="24"/>
                 <w:lang w:eastAsia="en-SG"/>
@@ -2990,7 +3020,7 @@
             <w:pPr>
               <w:spacing w:after="0" w:line="276" w:lineRule="auto"/>
               <w:rPr>
-                <w:rFonts w:ascii="Times New Roman" w:eastAsia="Times New Roman" w:hAnsi="Times New Roman" w:cs="Times New Roman"/>
+                <w:rFonts w:ascii="Arial" w:eastAsia="Times New Roman" w:hAnsi="Arial" w:cs="Arial"/>
                 <w:sz w:val="24"/>
                 <w:szCs w:val="24"/>
                 <w:lang w:eastAsia="en-SG"/>
@@ -3027,7 +3057,7 @@
             <w:pPr>
               <w:spacing w:after="0" w:line="276" w:lineRule="auto"/>
               <w:rPr>
-                <w:rFonts w:ascii="Times New Roman" w:eastAsia="Times New Roman" w:hAnsi="Times New Roman" w:cs="Times New Roman"/>
+                <w:rFonts w:ascii="Arial" w:eastAsia="Times New Roman" w:hAnsi="Arial" w:cs="Arial"/>
                 <w:sz w:val="24"/>
                 <w:szCs w:val="24"/>
                 <w:lang w:eastAsia="en-SG"/>
@@ -3066,7 +3096,7 @@
             <w:pPr>
               <w:spacing w:after="0" w:line="276" w:lineRule="auto"/>
               <w:rPr>
-                <w:rFonts w:ascii="Times New Roman" w:eastAsia="Times New Roman" w:hAnsi="Times New Roman" w:cs="Times New Roman"/>
+                <w:rFonts w:ascii="Arial" w:eastAsia="Times New Roman" w:hAnsi="Arial" w:cs="Arial"/>
                 <w:sz w:val="24"/>
                 <w:szCs w:val="24"/>
                 <w:lang w:eastAsia="en-SG"/>
@@ -3103,7 +3133,7 @@
             <w:pPr>
               <w:spacing w:after="0" w:line="276" w:lineRule="auto"/>
               <w:rPr>
-                <w:rFonts w:ascii="Times New Roman" w:eastAsia="Times New Roman" w:hAnsi="Times New Roman" w:cs="Times New Roman"/>
+                <w:rFonts w:ascii="Arial" w:eastAsia="Times New Roman" w:hAnsi="Arial" w:cs="Arial"/>
                 <w:sz w:val="24"/>
                 <w:szCs w:val="24"/>
                 <w:lang w:eastAsia="en-SG"/>
@@ -3140,7 +3170,7 @@
             <w:pPr>
               <w:spacing w:after="0" w:line="276" w:lineRule="auto"/>
               <w:rPr>
-                <w:rFonts w:ascii="Times New Roman" w:eastAsia="Times New Roman" w:hAnsi="Times New Roman" w:cs="Times New Roman"/>
+                <w:rFonts w:ascii="Arial" w:eastAsia="Times New Roman" w:hAnsi="Arial" w:cs="Arial"/>
                 <w:sz w:val="24"/>
                 <w:szCs w:val="24"/>
                 <w:lang w:eastAsia="en-SG"/>
@@ -3179,7 +3209,7 @@
             <w:pPr>
               <w:spacing w:after="0" w:line="276" w:lineRule="auto"/>
               <w:rPr>
-                <w:rFonts w:ascii="Times New Roman" w:eastAsia="Times New Roman" w:hAnsi="Times New Roman" w:cs="Times New Roman"/>
+                <w:rFonts w:ascii="Arial" w:eastAsia="Times New Roman" w:hAnsi="Arial" w:cs="Arial"/>
                 <w:sz w:val="24"/>
                 <w:szCs w:val="24"/>
                 <w:lang w:eastAsia="en-SG"/>
@@ -3216,7 +3246,7 @@
             <w:pPr>
               <w:spacing w:after="0" w:line="276" w:lineRule="auto"/>
               <w:rPr>
-                <w:rFonts w:ascii="Times New Roman" w:eastAsia="Times New Roman" w:hAnsi="Times New Roman" w:cs="Times New Roman"/>
+                <w:rFonts w:ascii="Arial" w:eastAsia="Times New Roman" w:hAnsi="Arial" w:cs="Arial"/>
                 <w:sz w:val="24"/>
                 <w:szCs w:val="24"/>
                 <w:lang w:eastAsia="en-SG"/>
@@ -3253,7 +3283,7 @@
             <w:pPr>
               <w:spacing w:after="0" w:line="276" w:lineRule="auto"/>
               <w:rPr>
-                <w:rFonts w:ascii="Times New Roman" w:eastAsia="Times New Roman" w:hAnsi="Times New Roman" w:cs="Times New Roman"/>
+                <w:rFonts w:ascii="Arial" w:eastAsia="Times New Roman" w:hAnsi="Arial" w:cs="Arial"/>
                 <w:sz w:val="24"/>
                 <w:szCs w:val="24"/>
                 <w:lang w:eastAsia="en-SG"/>
@@ -3326,7 +3356,7 @@
             <w:pPr>
               <w:spacing w:after="0" w:line="276" w:lineRule="auto"/>
               <w:rPr>
-                <w:rFonts w:ascii="Times New Roman" w:eastAsia="Times New Roman" w:hAnsi="Times New Roman" w:cs="Times New Roman"/>
+                <w:rFonts w:ascii="Arial" w:eastAsia="Times New Roman" w:hAnsi="Arial" w:cs="Arial"/>
                 <w:sz w:val="24"/>
                 <w:szCs w:val="24"/>
                 <w:lang w:eastAsia="en-SG"/>
@@ -3334,7 +3364,7 @@
             </w:pPr>
             <w:r>
               <w:rPr>
-                <w:rFonts w:ascii="Times New Roman" w:eastAsia="Times New Roman" w:hAnsi="Times New Roman" w:cs="Times New Roman"/>
+                <w:rFonts w:ascii="Arial" w:eastAsia="Times New Roman" w:hAnsi="Arial" w:cs="Arial"/>
                 <w:sz w:val="24"/>
                 <w:szCs w:val="24"/>
                 <w:lang w:eastAsia="en-SG"/>
@@ -3364,7 +3394,7 @@
             <w:pPr>
               <w:spacing w:after="0" w:line="276" w:lineRule="auto"/>
               <w:rPr>
-                <w:rFonts w:ascii="Times New Roman" w:eastAsia="Times New Roman" w:hAnsi="Times New Roman" w:cs="Times New Roman"/>
+                <w:rFonts w:ascii="Arial" w:eastAsia="Times New Roman" w:hAnsi="Arial" w:cs="Arial"/>
                 <w:sz w:val="24"/>
                 <w:szCs w:val="24"/>
                 <w:lang w:eastAsia="en-SG"/>
@@ -3372,7 +3402,7 @@
             </w:pPr>
             <w:r>
               <w:rPr>
-                <w:rFonts w:ascii="Times New Roman" w:eastAsia="Times New Roman" w:hAnsi="Times New Roman" w:cs="Times New Roman"/>
+                <w:rFonts w:ascii="Arial" w:eastAsia="Times New Roman" w:hAnsi="Arial" w:cs="Arial"/>
                 <w:sz w:val="24"/>
                 <w:szCs w:val="24"/>
                 <w:lang w:eastAsia="en-SG"/>
@@ -3407,16 +3437,14 @@
             <w:pPr>
               <w:spacing w:after="0" w:line="276" w:lineRule="auto"/>
               <w:rPr>
-                <w:rFonts w:ascii="Times New Roman" w:eastAsia="Times New Roman" w:hAnsi="Times New Roman" w:cs="Times New Roman"/>
-                <w:sz w:val="24"/>
+                <w:rFonts w:ascii="Arial" w:eastAsia="Times New Roman" w:hAnsi="Arial" w:cs="Arial"/>
                 <w:szCs w:val="24"/>
                 <w:lang w:eastAsia="en-SG"/>
               </w:rPr>
             </w:pPr>
             <w:r>
               <w:rPr>
-                <w:rFonts w:ascii="Times New Roman" w:eastAsia="Times New Roman" w:hAnsi="Times New Roman" w:cs="Times New Roman"/>
-                <w:sz w:val="24"/>
+                <w:rFonts w:ascii="Arial" w:eastAsia="Times New Roman" w:hAnsi="Arial" w:cs="Arial"/>
                 <w:szCs w:val="24"/>
                 <w:lang w:eastAsia="en-SG"/>
               </w:rPr>
@@ -3445,16 +3473,14 @@
             <w:pPr>
               <w:spacing w:after="0" w:line="276" w:lineRule="auto"/>
               <w:rPr>
-                <w:rFonts w:ascii="Times New Roman" w:eastAsia="Times New Roman" w:hAnsi="Times New Roman" w:cs="Times New Roman"/>
-                <w:sz w:val="24"/>
+                <w:rFonts w:ascii="Arial" w:eastAsia="Times New Roman" w:hAnsi="Arial" w:cs="Arial"/>
                 <w:szCs w:val="24"/>
                 <w:lang w:eastAsia="en-SG"/>
               </w:rPr>
             </w:pPr>
             <w:r>
               <w:rPr>
-                <w:rFonts w:ascii="Times New Roman" w:eastAsia="Times New Roman" w:hAnsi="Times New Roman" w:cs="Times New Roman"/>
-                <w:sz w:val="24"/>
+                <w:rFonts w:ascii="Arial" w:eastAsia="Times New Roman" w:hAnsi="Arial" w:cs="Arial"/>
                 <w:szCs w:val="24"/>
                 <w:lang w:eastAsia="en-SG"/>
               </w:rPr>
@@ -3483,16 +3509,14 @@
             <w:pPr>
               <w:spacing w:after="0" w:line="276" w:lineRule="auto"/>
               <w:rPr>
-                <w:rFonts w:ascii="Times New Roman" w:eastAsia="Times New Roman" w:hAnsi="Times New Roman" w:cs="Times New Roman"/>
-                <w:sz w:val="24"/>
+                <w:rFonts w:ascii="Arial" w:eastAsia="Times New Roman" w:hAnsi="Arial" w:cs="Arial"/>
                 <w:szCs w:val="24"/>
                 <w:lang w:eastAsia="en-SG"/>
               </w:rPr>
             </w:pPr>
             <w:r>
               <w:rPr>
-                <w:rFonts w:ascii="Times New Roman" w:eastAsia="Times New Roman" w:hAnsi="Times New Roman" w:cs="Times New Roman"/>
-                <w:sz w:val="24"/>
+                <w:rFonts w:ascii="Arial" w:eastAsia="Times New Roman" w:hAnsi="Arial" w:cs="Arial"/>
                 <w:szCs w:val="24"/>
                 <w:lang w:eastAsia="en-SG"/>
               </w:rPr>
@@ -3506,38 +3530,29 @@
       <w:pPr>
         <w:spacing w:after="240" w:line="276" w:lineRule="auto"/>
         <w:rPr>
-          <w:rFonts w:ascii="Times New Roman" w:eastAsia="Times New Roman" w:hAnsi="Times New Roman" w:cs="Times New Roman"/>
+          <w:rFonts w:ascii="Arial" w:eastAsia="Times New Roman" w:hAnsi="Arial" w:cs="Arial"/>
           <w:sz w:val="24"/>
           <w:szCs w:val="24"/>
           <w:lang w:eastAsia="en-SG"/>
         </w:rPr>
       </w:pPr>
-      <w:r>
-        <w:rPr>
-          <w:rFonts w:ascii="Times New Roman" w:eastAsia="Times New Roman" w:hAnsi="Times New Roman" w:cs="Times New Roman"/>
+    </w:p>
+    <w:p>
+      <w:pPr>
+        <w:spacing w:after="240" w:line="276" w:lineRule="auto"/>
+        <w:rPr>
+          <w:rFonts w:ascii="Arial" w:eastAsia="Times New Roman" w:hAnsi="Arial" w:cs="Arial"/>
           <w:sz w:val="24"/>
           <w:szCs w:val="24"/>
           <w:lang w:eastAsia="en-SG"/>
         </w:rPr>
-        <w:br/>
-      </w:r>
+      </w:pPr>
     </w:p>
     <w:p>
       <w:pPr>
         <w:spacing w:after="240" w:line="276" w:lineRule="auto"/>
         <w:rPr>
-          <w:rFonts w:ascii="Times New Roman" w:eastAsia="Times New Roman" w:hAnsi="Times New Roman" w:cs="Times New Roman"/>
-          <w:sz w:val="24"/>
-          <w:szCs w:val="24"/>
-          <w:lang w:eastAsia="en-SG"/>
-        </w:rPr>
-      </w:pPr>
-    </w:p>
-    <w:p>
-      <w:pPr>
-        <w:spacing w:after="240" w:line="276" w:lineRule="auto"/>
-        <w:rPr>
-          <w:rFonts w:ascii="Times New Roman" w:eastAsia="Times New Roman" w:hAnsi="Times New Roman" w:cs="Times New Roman"/>
+          <w:rFonts w:ascii="Arial" w:eastAsia="Times New Roman" w:hAnsi="Arial" w:cs="Arial"/>
           <w:sz w:val="24"/>
           <w:szCs w:val="24"/>
           <w:lang w:eastAsia="en-SG"/>
@@ -3553,7 +3568,7 @@
         </w:numPr>
         <w:spacing w:after="240" w:line="276" w:lineRule="auto"/>
         <w:rPr>
-          <w:rFonts w:ascii="Times New Roman" w:eastAsia="Times New Roman" w:hAnsi="Times New Roman" w:cs="Times New Roman"/>
+          <w:rFonts w:ascii="Arial" w:eastAsia="Times New Roman" w:hAnsi="Arial" w:cs="Arial"/>
           <w:sz w:val="24"/>
           <w:szCs w:val="24"/>
           <w:lang w:eastAsia="en-SG"/>
@@ -3599,7 +3614,7 @@
       <w:pPr>
         <w:spacing w:after="0" w:line="276" w:lineRule="auto"/>
         <w:rPr>
-          <w:rFonts w:ascii="Times New Roman" w:eastAsia="Times New Roman" w:hAnsi="Times New Roman" w:cs="Times New Roman"/>
+          <w:rFonts w:ascii="Arial" w:eastAsia="Times New Roman" w:hAnsi="Arial" w:cs="Arial"/>
           <w:sz w:val="24"/>
           <w:szCs w:val="24"/>
           <w:lang w:eastAsia="en-SG"/>
@@ -3610,7 +3625,7 @@
       <w:pPr>
         <w:spacing w:after="0" w:line="276" w:lineRule="auto"/>
         <w:rPr>
-          <w:rFonts w:ascii="Times New Roman" w:eastAsia="Times New Roman" w:hAnsi="Times New Roman" w:cs="Times New Roman"/>
+          <w:rFonts w:ascii="Arial" w:eastAsia="Times New Roman" w:hAnsi="Arial" w:cs="Arial"/>
           <w:sz w:val="24"/>
           <w:szCs w:val="24"/>
           <w:lang w:eastAsia="en-SG"/>
@@ -3632,7 +3647,7 @@
       <w:pPr>
         <w:spacing w:after="0" w:line="276" w:lineRule="auto"/>
         <w:rPr>
-          <w:rFonts w:ascii="Times New Roman" w:eastAsia="Times New Roman" w:hAnsi="Times New Roman" w:cs="Times New Roman"/>
+          <w:rFonts w:ascii="Arial" w:eastAsia="Times New Roman" w:hAnsi="Arial" w:cs="Arial"/>
           <w:sz w:val="24"/>
           <w:szCs w:val="24"/>
           <w:lang w:eastAsia="en-SG"/>
@@ -3678,7 +3693,7 @@
             <w:pPr>
               <w:spacing w:after="0" w:line="276" w:lineRule="auto"/>
               <w:rPr>
-                <w:rFonts w:ascii="Times New Roman" w:eastAsia="Times New Roman" w:hAnsi="Times New Roman" w:cs="Times New Roman"/>
+                <w:rFonts w:ascii="Arial" w:eastAsia="Times New Roman" w:hAnsi="Arial" w:cs="Arial"/>
                 <w:sz w:val="24"/>
                 <w:szCs w:val="24"/>
                 <w:lang w:eastAsia="en-SG"/>
@@ -3716,7 +3731,7 @@
             <w:pPr>
               <w:spacing w:after="0" w:line="276" w:lineRule="auto"/>
               <w:rPr>
-                <w:rFonts w:ascii="Times New Roman" w:eastAsia="Times New Roman" w:hAnsi="Times New Roman" w:cs="Times New Roman"/>
+                <w:rFonts w:ascii="Arial" w:eastAsia="Times New Roman" w:hAnsi="Arial" w:cs="Arial"/>
                 <w:sz w:val="24"/>
                 <w:szCs w:val="24"/>
                 <w:lang w:eastAsia="en-SG"/>
@@ -3754,7 +3769,7 @@
             <w:pPr>
               <w:spacing w:after="0" w:line="276" w:lineRule="auto"/>
               <w:rPr>
-                <w:rFonts w:ascii="Times New Roman" w:eastAsia="Times New Roman" w:hAnsi="Times New Roman" w:cs="Times New Roman"/>
+                <w:rFonts w:ascii="Arial" w:eastAsia="Times New Roman" w:hAnsi="Arial" w:cs="Arial"/>
                 <w:sz w:val="24"/>
                 <w:szCs w:val="24"/>
                 <w:lang w:eastAsia="en-SG"/>
@@ -3793,7 +3808,7 @@
             <w:pPr>
               <w:spacing w:after="0" w:line="276" w:lineRule="auto"/>
               <w:rPr>
-                <w:rFonts w:ascii="Times New Roman" w:eastAsia="Times New Roman" w:hAnsi="Times New Roman" w:cs="Times New Roman"/>
+                <w:rFonts w:ascii="Arial" w:eastAsia="Times New Roman" w:hAnsi="Arial" w:cs="Arial"/>
                 <w:sz w:val="24"/>
                 <w:szCs w:val="24"/>
                 <w:lang w:eastAsia="en-SG"/>
@@ -3830,7 +3845,7 @@
             <w:pPr>
               <w:spacing w:after="0" w:line="276" w:lineRule="auto"/>
               <w:rPr>
-                <w:rFonts w:ascii="Times New Roman" w:eastAsia="Times New Roman" w:hAnsi="Times New Roman" w:cs="Times New Roman"/>
+                <w:rFonts w:ascii="Arial" w:eastAsia="Times New Roman" w:hAnsi="Arial" w:cs="Arial"/>
                 <w:sz w:val="24"/>
                 <w:szCs w:val="24"/>
                 <w:lang w:eastAsia="en-SG"/>
@@ -3867,7 +3882,7 @@
             <w:pPr>
               <w:spacing w:after="0" w:line="276" w:lineRule="auto"/>
               <w:rPr>
-                <w:rFonts w:ascii="Times New Roman" w:eastAsia="Times New Roman" w:hAnsi="Times New Roman" w:cs="Times New Roman"/>
+                <w:rFonts w:ascii="Arial" w:eastAsia="Times New Roman" w:hAnsi="Arial" w:cs="Arial"/>
                 <w:sz w:val="24"/>
                 <w:szCs w:val="24"/>
                 <w:lang w:eastAsia="en-SG"/>
@@ -3906,7 +3921,7 @@
             <w:pPr>
               <w:spacing w:after="0" w:line="276" w:lineRule="auto"/>
               <w:rPr>
-                <w:rFonts w:ascii="Times New Roman" w:eastAsia="Times New Roman" w:hAnsi="Times New Roman" w:cs="Times New Roman"/>
+                <w:rFonts w:ascii="Arial" w:eastAsia="Times New Roman" w:hAnsi="Arial" w:cs="Arial"/>
                 <w:sz w:val="24"/>
                 <w:szCs w:val="24"/>
                 <w:lang w:eastAsia="en-SG"/>
@@ -3943,7 +3958,7 @@
             <w:pPr>
               <w:spacing w:after="0" w:line="276" w:lineRule="auto"/>
               <w:rPr>
-                <w:rFonts w:ascii="Times New Roman" w:eastAsia="Times New Roman" w:hAnsi="Times New Roman" w:cs="Times New Roman"/>
+                <w:rFonts w:ascii="Arial" w:eastAsia="Times New Roman" w:hAnsi="Arial" w:cs="Arial"/>
                 <w:sz w:val="24"/>
                 <w:szCs w:val="24"/>
                 <w:lang w:eastAsia="en-SG"/>
@@ -3980,7 +3995,7 @@
             <w:pPr>
               <w:spacing w:after="0" w:line="276" w:lineRule="auto"/>
               <w:rPr>
-                <w:rFonts w:ascii="Times New Roman" w:eastAsia="Times New Roman" w:hAnsi="Times New Roman" w:cs="Times New Roman"/>
+                <w:rFonts w:ascii="Arial" w:eastAsia="Times New Roman" w:hAnsi="Arial" w:cs="Arial"/>
                 <w:sz w:val="24"/>
                 <w:szCs w:val="24"/>
                 <w:lang w:eastAsia="en-SG"/>
@@ -3999,7 +4014,7 @@
             <w:pPr>
               <w:spacing w:after="0" w:line="276" w:lineRule="auto"/>
               <w:rPr>
-                <w:rFonts w:ascii="Times New Roman" w:eastAsia="Times New Roman" w:hAnsi="Times New Roman" w:cs="Times New Roman"/>
+                <w:rFonts w:ascii="Arial" w:eastAsia="Times New Roman" w:hAnsi="Arial" w:cs="Arial"/>
                 <w:sz w:val="24"/>
                 <w:szCs w:val="24"/>
                 <w:lang w:eastAsia="en-SG"/>
@@ -4030,7 +4045,7 @@
             <w:pPr>
               <w:spacing w:after="0" w:line="276" w:lineRule="auto"/>
               <w:rPr>
-                <w:rFonts w:ascii="Times New Roman" w:eastAsia="Times New Roman" w:hAnsi="Times New Roman" w:cs="Times New Roman"/>
+                <w:rFonts w:ascii="Arial" w:eastAsia="Times New Roman" w:hAnsi="Arial" w:cs="Arial"/>
                 <w:sz w:val="24"/>
                 <w:szCs w:val="24"/>
                 <w:lang w:eastAsia="en-SG"/>
@@ -4067,7 +4082,7 @@
             <w:pPr>
               <w:spacing w:after="0" w:line="276" w:lineRule="auto"/>
               <w:rPr>
-                <w:rFonts w:ascii="Times New Roman" w:eastAsia="Times New Roman" w:hAnsi="Times New Roman" w:cs="Times New Roman"/>
+                <w:rFonts w:ascii="Arial" w:eastAsia="Times New Roman" w:hAnsi="Arial" w:cs="Arial"/>
                 <w:sz w:val="24"/>
                 <w:szCs w:val="24"/>
                 <w:lang w:eastAsia="en-SG"/>
@@ -4104,7 +4119,7 @@
             <w:pPr>
               <w:spacing w:after="0" w:line="276" w:lineRule="auto"/>
               <w:rPr>
-                <w:rFonts w:ascii="Times New Roman" w:eastAsia="Times New Roman" w:hAnsi="Times New Roman" w:cs="Times New Roman"/>
+                <w:rFonts w:ascii="Arial" w:eastAsia="Times New Roman" w:hAnsi="Arial" w:cs="Arial"/>
                 <w:sz w:val="24"/>
                 <w:szCs w:val="24"/>
                 <w:lang w:eastAsia="en-SG"/>
@@ -4143,7 +4158,7 @@
             <w:pPr>
               <w:spacing w:after="0" w:line="276" w:lineRule="auto"/>
               <w:rPr>
-                <w:rFonts w:ascii="Times New Roman" w:eastAsia="Times New Roman" w:hAnsi="Times New Roman" w:cs="Times New Roman"/>
+                <w:rFonts w:ascii="Arial" w:eastAsia="Times New Roman" w:hAnsi="Arial" w:cs="Arial"/>
                 <w:sz w:val="24"/>
                 <w:szCs w:val="24"/>
                 <w:lang w:eastAsia="en-SG"/>
@@ -4180,7 +4195,7 @@
             <w:pPr>
               <w:spacing w:after="0" w:line="276" w:lineRule="auto"/>
               <w:rPr>
-                <w:rFonts w:ascii="Times New Roman" w:eastAsia="Times New Roman" w:hAnsi="Times New Roman" w:cs="Times New Roman"/>
+                <w:rFonts w:ascii="Arial" w:eastAsia="Times New Roman" w:hAnsi="Arial" w:cs="Arial"/>
                 <w:sz w:val="24"/>
                 <w:szCs w:val="24"/>
                 <w:lang w:eastAsia="en-SG"/>
@@ -4217,7 +4232,7 @@
             <w:pPr>
               <w:spacing w:after="0" w:line="276" w:lineRule="auto"/>
               <w:rPr>
-                <w:rFonts w:ascii="Times New Roman" w:eastAsia="Times New Roman" w:hAnsi="Times New Roman" w:cs="Times New Roman"/>
+                <w:rFonts w:ascii="Arial" w:eastAsia="Times New Roman" w:hAnsi="Arial" w:cs="Arial"/>
                 <w:sz w:val="24"/>
                 <w:szCs w:val="24"/>
                 <w:lang w:eastAsia="en-SG"/>
@@ -4256,7 +4271,7 @@
             <w:pPr>
               <w:spacing w:after="0" w:line="276" w:lineRule="auto"/>
               <w:rPr>
-                <w:rFonts w:ascii="Times New Roman" w:eastAsia="Times New Roman" w:hAnsi="Times New Roman" w:cs="Times New Roman"/>
+                <w:rFonts w:ascii="Arial" w:eastAsia="Times New Roman" w:hAnsi="Arial" w:cs="Arial"/>
                 <w:sz w:val="24"/>
                 <w:szCs w:val="24"/>
                 <w:lang w:eastAsia="en-SG"/>
@@ -4293,7 +4308,7 @@
             <w:pPr>
               <w:spacing w:after="0" w:line="276" w:lineRule="auto"/>
               <w:rPr>
-                <w:rFonts w:ascii="Times New Roman" w:eastAsia="Times New Roman" w:hAnsi="Times New Roman" w:cs="Times New Roman"/>
+                <w:rFonts w:ascii="Arial" w:eastAsia="Times New Roman" w:hAnsi="Arial" w:cs="Arial"/>
                 <w:sz w:val="24"/>
                 <w:szCs w:val="24"/>
                 <w:lang w:eastAsia="en-SG"/>
@@ -4330,7 +4345,7 @@
             <w:pPr>
               <w:spacing w:after="0" w:line="276" w:lineRule="auto"/>
               <w:rPr>
-                <w:rFonts w:ascii="Times New Roman" w:eastAsia="Times New Roman" w:hAnsi="Times New Roman" w:cs="Times New Roman"/>
+                <w:rFonts w:ascii="Arial" w:eastAsia="Times New Roman" w:hAnsi="Arial" w:cs="Arial"/>
                 <w:sz w:val="24"/>
                 <w:szCs w:val="24"/>
                 <w:lang w:eastAsia="en-SG"/>
@@ -4352,21 +4367,12 @@
       <w:pPr>
         <w:spacing w:after="240" w:line="276" w:lineRule="auto"/>
         <w:rPr>
-          <w:rFonts w:ascii="Times New Roman" w:eastAsia="Times New Roman" w:hAnsi="Times New Roman" w:cs="Times New Roman"/>
+          <w:rFonts w:ascii="Arial" w:eastAsia="Times New Roman" w:hAnsi="Arial" w:cs="Arial"/>
           <w:sz w:val="24"/>
           <w:szCs w:val="24"/>
           <w:lang w:eastAsia="en-SG"/>
         </w:rPr>
       </w:pPr>
-      <w:r>
-        <w:rPr>
-          <w:rFonts w:ascii="Times New Roman" w:eastAsia="Times New Roman" w:hAnsi="Times New Roman" w:cs="Times New Roman"/>
-          <w:sz w:val="24"/>
-          <w:szCs w:val="24"/>
-          <w:lang w:eastAsia="en-SG"/>
-        </w:rPr>
-        <w:br/>
-      </w:r>
     </w:p>
     <w:p>
       <w:pPr>
@@ -4378,27 +4384,44 @@
         <w:textAlignment w:val="baseline"/>
         <w:rPr>
           <w:rFonts w:ascii="Arial" w:eastAsia="Times New Roman" w:hAnsi="Arial" w:cs="Arial"/>
-          <w:color w:val="000000"/>
+          <w:b/>
+          <w:color w:val="000000"/>
+          <w:sz w:val="28"/>
+          <w:szCs w:val="28"/>
+          <w:u w:val="single"/>
           <w:lang w:eastAsia="en-SG"/>
         </w:rPr>
       </w:pPr>
       <w:r>
         <w:rPr>
           <w:rFonts w:ascii="Arial" w:eastAsia="Times New Roman" w:hAnsi="Arial" w:cs="Arial"/>
-          <w:color w:val="000000"/>
+          <w:b/>
+          <w:color w:val="000000"/>
+          <w:sz w:val="28"/>
+          <w:szCs w:val="28"/>
+          <w:u w:val="single"/>
           <w:lang w:eastAsia="en-SG"/>
         </w:rPr>
         <w:t>Workload distribution (0.5)</w:t>
       </w:r>
-      <w:bookmarkStart w:id="0" w:name="_GoBack"/>
-      <w:bookmarkEnd w:id="0"/>
     </w:p>
     <w:p>
       <w:pPr>
-        <w:spacing w:line="276" w:lineRule="auto"/>
+        <w:spacing w:after="0" w:line="276" w:lineRule="auto"/>
+        <w:textAlignment w:val="baseline"/>
+        <w:rPr>
+          <w:rFonts w:ascii="Arial" w:eastAsia="Times New Roman" w:hAnsi="Arial" w:cs="Arial"/>
+          <w:b/>
+          <w:color w:val="000000"/>
+          <w:sz w:val="28"/>
+          <w:szCs w:val="28"/>
+          <w:u w:val="single"/>
+          <w:lang w:eastAsia="en-SG"/>
+        </w:rPr>
       </w:pPr>
       <w:r>
         <w:rPr>
+          <w:rFonts w:ascii="Arial" w:hAnsi="Arial" w:cs="Arial"/>
           <w:noProof/>
         </w:rPr>
         <w:drawing>
@@ -4465,8 +4488,141 @@
         </w:drawing>
       </w:r>
     </w:p>
+    <w:p>
+      <w:pPr>
+        <w:rPr>
+          <w:rFonts w:ascii="Arial" w:eastAsia="Times New Roman" w:hAnsi="Arial" w:cs="Arial"/>
+          <w:lang w:eastAsia="en-SG"/>
+        </w:rPr>
+      </w:pPr>
+      <w:r>
+        <w:rPr>
+          <w:rFonts w:ascii="Arial" w:eastAsia="Times New Roman" w:hAnsi="Arial" w:cs="Arial"/>
+          <w:lang w:eastAsia="en-SG"/>
+        </w:rPr>
+        <w:t xml:space="preserve">URL Link to GitHub: </w:t>
+      </w:r>
+      <w:hyperlink r:id="rId10" w:history="1">
+        <w:r>
+          <w:rPr>
+            <w:rStyle w:val="Hyperlink"/>
+            <w:rFonts w:ascii="Arial" w:eastAsia="Times New Roman" w:hAnsi="Arial" w:cs="Arial"/>
+            <w:lang w:eastAsia="en-SG"/>
+          </w:rPr>
+          <w:t>https://github.com/oonyoontong/csegrou</w:t>
+        </w:r>
+        <w:bookmarkStart w:id="0" w:name="_GoBack"/>
+        <w:bookmarkEnd w:id="0"/>
+        <w:r>
+          <w:rPr>
+            <w:rStyle w:val="Hyperlink"/>
+            <w:rFonts w:ascii="Arial" w:eastAsia="Times New Roman" w:hAnsi="Arial" w:cs="Arial"/>
+            <w:lang w:eastAsia="en-SG"/>
+          </w:rPr>
+          <w:t>p</w:t>
+        </w:r>
+        <w:r>
+          <w:rPr>
+            <w:rStyle w:val="Hyperlink"/>
+            <w:rFonts w:ascii="Arial" w:eastAsia="Times New Roman" w:hAnsi="Arial" w:cs="Arial"/>
+            <w:lang w:eastAsia="en-SG"/>
+          </w:rPr>
+          <w:t>9</w:t>
+        </w:r>
+      </w:hyperlink>
+    </w:p>
+    <w:p>
+      <w:pPr>
+        <w:rPr>
+          <w:rFonts w:ascii="Arial" w:eastAsia="Times New Roman" w:hAnsi="Arial" w:cs="Arial"/>
+          <w:sz w:val="28"/>
+          <w:szCs w:val="28"/>
+          <w:lang w:eastAsia="en-SG"/>
+        </w:rPr>
+      </w:pPr>
+    </w:p>
+    <w:p>
+      <w:pPr>
+        <w:rPr>
+          <w:rFonts w:ascii="Arial" w:eastAsia="Times New Roman" w:hAnsi="Arial" w:cs="Arial"/>
+          <w:sz w:val="28"/>
+          <w:szCs w:val="28"/>
+          <w:lang w:eastAsia="en-SG"/>
+        </w:rPr>
+      </w:pPr>
+    </w:p>
+    <w:p>
+      <w:pPr>
+        <w:rPr>
+          <w:rFonts w:ascii="Arial" w:eastAsia="Times New Roman" w:hAnsi="Arial" w:cs="Arial"/>
+          <w:sz w:val="28"/>
+          <w:szCs w:val="28"/>
+          <w:lang w:eastAsia="en-SG"/>
+        </w:rPr>
+      </w:pPr>
+    </w:p>
+    <w:p>
+      <w:pPr>
+        <w:rPr>
+          <w:rFonts w:ascii="Arial" w:eastAsia="Times New Roman" w:hAnsi="Arial" w:cs="Arial"/>
+          <w:sz w:val="28"/>
+          <w:szCs w:val="28"/>
+          <w:lang w:eastAsia="en-SG"/>
+        </w:rPr>
+      </w:pPr>
+    </w:p>
+    <w:p>
+      <w:pPr>
+        <w:rPr>
+          <w:rFonts w:ascii="Arial" w:eastAsia="Times New Roman" w:hAnsi="Arial" w:cs="Arial"/>
+          <w:sz w:val="28"/>
+          <w:szCs w:val="28"/>
+          <w:lang w:eastAsia="en-SG"/>
+        </w:rPr>
+      </w:pPr>
+    </w:p>
+    <w:p>
+      <w:pPr>
+        <w:rPr>
+          <w:rFonts w:ascii="Arial" w:eastAsia="Times New Roman" w:hAnsi="Arial" w:cs="Arial"/>
+          <w:sz w:val="28"/>
+          <w:szCs w:val="28"/>
+          <w:lang w:eastAsia="en-SG"/>
+        </w:rPr>
+      </w:pPr>
+    </w:p>
+    <w:p>
+      <w:pPr>
+        <w:rPr>
+          <w:rFonts w:ascii="Arial" w:eastAsia="Times New Roman" w:hAnsi="Arial" w:cs="Arial"/>
+          <w:sz w:val="28"/>
+          <w:szCs w:val="28"/>
+          <w:lang w:eastAsia="en-SG"/>
+        </w:rPr>
+      </w:pPr>
+    </w:p>
+    <w:p>
+      <w:pPr>
+        <w:rPr>
+          <w:rFonts w:ascii="Arial" w:eastAsia="Times New Roman" w:hAnsi="Arial" w:cs="Arial"/>
+          <w:sz w:val="28"/>
+          <w:szCs w:val="28"/>
+          <w:lang w:eastAsia="en-SG"/>
+        </w:rPr>
+      </w:pPr>
+    </w:p>
+    <w:p>
+      <w:pPr>
+        <w:rPr>
+          <w:rFonts w:ascii="Arial" w:eastAsia="Times New Roman" w:hAnsi="Arial" w:cs="Arial"/>
+          <w:sz w:val="28"/>
+          <w:szCs w:val="28"/>
+          <w:lang w:eastAsia="en-SG"/>
+        </w:rPr>
+      </w:pPr>
+    </w:p>
     <w:sectPr>
-      <w:footerReference w:type="default" r:id="rId10"/>
+      <w:footerReference w:type="default" r:id="rId11"/>
       <w:pgSz w:w="11906" w:h="16838"/>
       <w:pgMar w:top="1440" w:right="1440" w:bottom="1440" w:left="1440" w:header="708" w:footer="708" w:gutter="0"/>
       <w:cols w:space="708"/>
@@ -4544,7 +4700,7 @@
             <w:bCs/>
             <w:noProof/>
           </w:rPr>
-          <w:t>4</w:t>
+          <w:t>7</w:t>
         </w:r>
         <w:r>
           <w:rPr>
@@ -5693,7 +5849,7 @@
   <w:abstractNum w:abstractNumId="8" w15:restartNumberingAfterBreak="0">
     <w:nsid w:val="15CF64A4"/>
     <w:multiLevelType w:val="multilevel"/>
-    <w:tmpl w:val="6310F1A8"/>
+    <w:tmpl w:val="CA4E9C7C"/>
     <w:lvl w:ilvl="0">
       <w:start w:val="1"/>
       <w:numFmt w:val="bullet"/>
@@ -5710,23 +5866,20 @@
         <w:sz w:val="20"/>
       </w:rPr>
     </w:lvl>
-    <w:lvl w:ilvl="1" w:tentative="1">
-      <w:start w:val="1"/>
-      <w:numFmt w:val="bullet"/>
-      <w:lvlText w:val="o"/>
-      <w:lvlJc w:val="left"/>
-      <w:pPr>
-        <w:tabs>
-          <w:tab w:val="num" w:pos="1440"/>
-        </w:tabs>
+    <w:lvl w:ilvl="1">
+      <w:numFmt w:val="bullet"/>
+      <w:lvlText w:val="-"/>
+      <w:lvlJc w:val="left"/>
+      <w:pPr>
         <w:ind w:left="1440" w:hanging="360"/>
       </w:pPr>
       <w:rPr>
-        <w:rFonts w:ascii="Courier New" w:hAnsi="Courier New" w:hint="default"/>
-        <w:sz w:val="20"/>
-      </w:rPr>
-    </w:lvl>
-    <w:lvl w:ilvl="2" w:tentative="1">
+        <w:rFonts w:ascii="Arial" w:eastAsia="Times New Roman" w:hAnsi="Arial" w:cs="Arial" w:hint="default"/>
+        <w:color w:val="242729"/>
+        <w:sz w:val="23"/>
+      </w:rPr>
+    </w:lvl>
+    <w:lvl w:ilvl="2">
       <w:start w:val="1"/>
       <w:numFmt w:val="bullet"/>
       <w:lvlText w:val=""/>
@@ -10774,6 +10927,63 @@
     <w:uiPriority w:val="99"/>
     <w:rsid w:val="00FA1ECF"/>
   </w:style>
+  <w:style w:type="character" w:styleId="Strong">
+    <w:name w:val="Strong"/>
+    <w:basedOn w:val="DefaultParagraphFont"/>
+    <w:uiPriority w:val="22"/>
+    <w:qFormat/>
+    <w:rsid w:val="002A6D0E"/>
+    <w:rPr>
+      <w:b/>
+      <w:bCs/>
+    </w:rPr>
+  </w:style>
+  <w:style w:type="character" w:styleId="Emphasis">
+    <w:name w:val="Emphasis"/>
+    <w:basedOn w:val="DefaultParagraphFont"/>
+    <w:uiPriority w:val="20"/>
+    <w:qFormat/>
+    <w:rsid w:val="002A6D0E"/>
+    <w:rPr>
+      <w:i/>
+      <w:iCs/>
+    </w:rPr>
+  </w:style>
+  <w:style w:type="character" w:styleId="Hyperlink">
+    <w:name w:val="Hyperlink"/>
+    <w:basedOn w:val="DefaultParagraphFont"/>
+    <w:uiPriority w:val="99"/>
+    <w:unhideWhenUsed/>
+    <w:rsid w:val="00A949AB"/>
+    <w:rPr>
+      <w:color w:val="0563C1" w:themeColor="hyperlink"/>
+      <w:u w:val="single"/>
+    </w:rPr>
+  </w:style>
+  <w:style w:type="character" w:styleId="UnresolvedMention">
+    <w:name w:val="Unresolved Mention"/>
+    <w:basedOn w:val="DefaultParagraphFont"/>
+    <w:uiPriority w:val="99"/>
+    <w:semiHidden/>
+    <w:unhideWhenUsed/>
+    <w:rsid w:val="00A949AB"/>
+    <w:rPr>
+      <w:color w:val="808080"/>
+      <w:shd w:val="clear" w:color="auto" w:fill="E6E6E6"/>
+    </w:rPr>
+  </w:style>
+  <w:style w:type="character" w:styleId="FollowedHyperlink">
+    <w:name w:val="FollowedHyperlink"/>
+    <w:basedOn w:val="DefaultParagraphFont"/>
+    <w:uiPriority w:val="99"/>
+    <w:semiHidden/>
+    <w:unhideWhenUsed/>
+    <w:rsid w:val="00A949AB"/>
+    <w:rPr>
+      <w:color w:val="954F72" w:themeColor="followedHyperlink"/>
+      <w:u w:val="single"/>
+    </w:rPr>
+  </w:style>
 </w:styles>
 </file>
 

</xml_diff>